<commit_message>
Add new conclusions after 1:1
</commit_message>
<xml_diff>
--- a/Task3/Task 3 - Multiple Regression.docx
+++ b/Task3/Task 3 - Multiple Regression.docx
@@ -504,7 +504,19 @@
         <w:rPr>
           <w:lang w:val="en-GB"/>
         </w:rPr>
-        <w:t xml:space="preserve">didn’t use any cross validation as this was just an exploratory model. The performance of this model could not capture the complexity of the target and therefore was the worse out of the 4. The main metrics can be seen in the following table: </w:t>
+        <w:t>didn’t use any cross validation as this was just an exploratory model. The performance of this model could not captu</w:t>
+      </w:r>
+      <w:r>
+        <w:rPr>
+          <w:lang w:val="en-GB"/>
+        </w:rPr>
+        <w:t xml:space="preserve">re the complexity of the target. </w:t>
+      </w:r>
+      <w:r>
+        <w:rPr>
+          <w:lang w:val="en-GB"/>
+        </w:rPr>
+        <w:t xml:space="preserve">The main metrics can be seen in the following table: </w:t>
       </w:r>
     </w:p>
     <w:tbl>
@@ -677,7 +689,25 @@
         <w:rPr>
           <w:lang w:val="en-GB"/>
         </w:rPr>
-        <w:t xml:space="preserve">It’s worth adding that I chose the PositiveServiceReview as the correlation exploration showed that review based variables had a high correlation with the target and therefore could be more informative. </w:t>
+        <w:t xml:space="preserve">It’s worth adding that I chose the </w:t>
+      </w:r>
+      <w:r>
+        <w:rPr>
+          <w:lang w:val="en-GB"/>
+        </w:rPr>
+        <w:t>x5StarReviews</w:t>
+      </w:r>
+      <w:r>
+        <w:rPr>
+          <w:lang w:val="en-GB"/>
+        </w:rPr>
+        <w:t xml:space="preserve"> </w:t>
+      </w:r>
+      <w:r>
+        <w:rPr>
+          <w:lang w:val="en-GB"/>
+        </w:rPr>
+        <w:t xml:space="preserve">as the correlation exploration showed that review based variables had a high correlation with the target and therefore could be more informative. </w:t>
       </w:r>
       <w:r>
         <w:rPr>
@@ -738,6 +768,12 @@
           <w:lang w:val="en-GB"/>
         </w:rPr>
         <w:t xml:space="preserve"> are categorical, not numerical.</w:t>
+      </w:r>
+      <w:r>
+        <w:rPr>
+          <w:lang w:val="en-GB"/>
+        </w:rPr>
+        <w:t xml:space="preserve"> Additionally, the dependent variable does not seem to respect a linear relation with any of the independent variables.</w:t>
       </w:r>
     </w:p>
     <w:p>
@@ -1052,19 +1088,7 @@
         <w:jc w:val="both"/>
       </w:pPr>
       <w:r>
-        <w:t xml:space="preserve">The value of </w:t>
-      </w:r>
-      <w:r>
-        <w:t xml:space="preserve">the Root Mean Squared Error is </w:t>
-      </w:r>
-      <w:r>
-        <w:t>198, taking into account that the average Volume is 700, this error is not terrible, but it is not great as well. The same goes for</w:t>
-      </w:r>
-      <w:r>
-        <w:t xml:space="preserve"> a Mean Absolute Error of 152. The R squared is not far from ‘1’ </w:t>
-      </w:r>
-      <w:r>
-        <w:t>which means that this models is an alright fit for this task.</w:t>
+        <w:t>The value of the Root Mean Squared Error is 198, taking into account that the average Volume is 700, this error is not terrible, but it is not great as well. The same goes for a Mean Absolute Error of 152. The R squared is not far from ‘1’ which means that this models is an alright fit for this task.</w:t>
       </w:r>
     </w:p>
     <w:p>
@@ -1152,24 +1176,14 @@
       <w:r>
         <w:t xml:space="preserve">Figure </w:t>
       </w:r>
-      <w:r>
-        <w:fldChar w:fldCharType="begin"/>
-      </w:r>
-      <w:r>
-        <w:instrText xml:space="preserve"> SEQ Figure \* ARABIC </w:instrText>
-      </w:r>
-      <w:r>
-        <w:fldChar w:fldCharType="separate"/>
-      </w:r>
-      <w:r>
-        <w:rPr>
-          <w:noProof/>
-        </w:rPr>
-        <w:t>2</w:t>
-      </w:r>
-      <w:r>
-        <w:fldChar w:fldCharType="end"/>
-      </w:r>
+      <w:fldSimple w:instr=" SEQ Figure \* ARABIC ">
+        <w:r>
+          <w:rPr>
+            <w:noProof/>
+          </w:rPr>
+          <w:t>2</w:t>
+        </w:r>
+      </w:fldSimple>
       <w:r>
         <w:t xml:space="preserve"> - SVM variable importance plot</w:t>
       </w:r>
@@ -1236,13 +1250,7 @@
         <w:rPr>
           <w:lang w:val="en-GB"/>
         </w:rPr>
-        <w:t>Once again</w:t>
-      </w:r>
-      <w:r>
-        <w:rPr>
-          <w:lang w:val="en-GB"/>
-        </w:rPr>
-        <w:t>, I utilized 10 fold cross-validation with an automatically tuning grid of length size 1</w:t>
+        <w:t>Once again, I utilized 10 fold cross-validation with an automatically tuning grid of length size 1</w:t>
       </w:r>
       <w:r>
         <w:rPr>
@@ -1580,24 +1588,14 @@
       <w:r>
         <w:t xml:space="preserve">Figure </w:t>
       </w:r>
-      <w:r>
-        <w:fldChar w:fldCharType="begin"/>
-      </w:r>
-      <w:r>
-        <w:instrText xml:space="preserve"> SEQ Figure \* ARABIC </w:instrText>
-      </w:r>
-      <w:r>
-        <w:fldChar w:fldCharType="separate"/>
-      </w:r>
-      <w:r>
-        <w:rPr>
-          <w:noProof/>
-        </w:rPr>
-        <w:t>3</w:t>
-      </w:r>
-      <w:r>
-        <w:fldChar w:fldCharType="end"/>
-      </w:r>
+      <w:fldSimple w:instr=" SEQ Figure \* ARABIC ">
+        <w:r>
+          <w:rPr>
+            <w:noProof/>
+          </w:rPr>
+          <w:t>3</w:t>
+        </w:r>
+      </w:fldSimple>
       <w:r>
         <w:t xml:space="preserve"> - RF </w:t>
       </w:r>
@@ -1683,7 +1681,19 @@
         <w:rPr>
           <w:lang w:val="en-GB"/>
         </w:rPr>
-        <w:t xml:space="preserve">In this second model, I utilized 10 fold cross-validation with an automatically tuning grid </w:t>
+        <w:t xml:space="preserve">In this </w:t>
+      </w:r>
+      <w:r>
+        <w:rPr>
+          <w:lang w:val="en-GB"/>
+        </w:rPr>
+        <w:t>last</w:t>
+      </w:r>
+      <w:r>
+        <w:rPr>
+          <w:lang w:val="en-GB"/>
+        </w:rPr>
+        <w:t xml:space="preserve"> model, I utilized 10 fold cross-validation with an automatically tuning grid </w:t>
       </w:r>
       <w:r>
         <w:rPr>
@@ -2009,24 +2019,14 @@
       <w:r>
         <w:t xml:space="preserve">Figure </w:t>
       </w:r>
-      <w:r>
-        <w:fldChar w:fldCharType="begin"/>
-      </w:r>
-      <w:r>
-        <w:instrText xml:space="preserve"> SEQ Figure \* ARABIC </w:instrText>
-      </w:r>
-      <w:r>
-        <w:fldChar w:fldCharType="separate"/>
-      </w:r>
-      <w:r>
-        <w:rPr>
-          <w:noProof/>
-        </w:rPr>
-        <w:t>4</w:t>
-      </w:r>
-      <w:r>
-        <w:fldChar w:fldCharType="end"/>
-      </w:r>
+      <w:fldSimple w:instr=" SEQ Figure \* ARABIC ">
+        <w:r>
+          <w:rPr>
+            <w:noProof/>
+          </w:rPr>
+          <w:t>4</w:t>
+        </w:r>
+      </w:fldSimple>
       <w:r>
         <w:t xml:space="preserve"> - </w:t>
       </w:r>
@@ -2195,24 +2195,14 @@
       <w:r>
         <w:t xml:space="preserve">Figure </w:t>
       </w:r>
-      <w:r>
-        <w:fldChar w:fldCharType="begin"/>
-      </w:r>
-      <w:r>
-        <w:instrText xml:space="preserve"> SEQ Figure \* ARABIC </w:instrText>
-      </w:r>
-      <w:r>
-        <w:fldChar w:fldCharType="separate"/>
-      </w:r>
-      <w:r>
-        <w:rPr>
-          <w:noProof/>
-        </w:rPr>
-        <w:t>5</w:t>
-      </w:r>
-      <w:r>
-        <w:fldChar w:fldCharType="end"/>
-      </w:r>
+      <w:fldSimple w:instr=" SEQ Figure \* ARABIC ">
+        <w:r>
+          <w:rPr>
+            <w:noProof/>
+          </w:rPr>
+          <w:t>5</w:t>
+        </w:r>
+      </w:fldSimple>
       <w:r>
         <w:t xml:space="preserve"> - </w:t>
       </w:r>
@@ -2273,10 +2263,7 @@
         <w:jc w:val="both"/>
       </w:pPr>
       <w:r>
-        <w:t xml:space="preserve">Looking firstly at the MAE plot, the RF has the smallest median out of the 3, but the third quartile and maximum values is clearly larger than the remaining. The RMSE plot tells an identical story as the former. </w:t>
-      </w:r>
-      <w:r>
-        <w:t>Finally, the R</w:t>
+        <w:t>Looking firstly at the MAE plot, the RF has the smallest median out of the 3, but the third quartile and maximum values is clearly larger than the remaining. The RMSE plot tells an identical story as the former. Finally, the R</w:t>
       </w:r>
       <w:r>
         <w:rPr>
@@ -2306,7 +2293,13 @@
         <w:t>performing model</w:t>
       </w:r>
       <w:r>
-        <w:t xml:space="preserve"> and therefore I will perform the final predictions using this model</w:t>
+        <w:t xml:space="preserve"> and therefore I will </w:t>
+      </w:r>
+      <w:r>
+        <w:t xml:space="preserve">recreate this model with less independent variables and </w:t>
+      </w:r>
+      <w:r>
+        <w:t>perform the final predictions using this model</w:t>
       </w:r>
       <w:r>
         <w:t>.</w:t>
@@ -2314,13 +2307,456 @@
     </w:p>
     <w:p>
       <w:pPr>
+        <w:pStyle w:val="Heading2"/>
+      </w:pPr>
+      <w:r>
+        <w:t>Random Forest retraining</w:t>
+      </w:r>
+    </w:p>
+    <w:p>
+      <w:pPr>
+        <w:jc w:val="both"/>
+        <w:rPr>
+          <w:lang w:val="en-GB"/>
+        </w:rPr>
+      </w:pPr>
+      <w:r>
+        <w:rPr>
+          <w:lang w:val="en-GB"/>
+        </w:rPr>
+        <w:t xml:space="preserve">In this </w:t>
+      </w:r>
+      <w:r>
+        <w:rPr>
+          <w:lang w:val="en-GB"/>
+        </w:rPr>
+        <w:t>second version of Random Forest</w:t>
+      </w:r>
+      <w:r>
+        <w:rPr>
+          <w:lang w:val="en-GB"/>
+        </w:rPr>
+        <w:t xml:space="preserve">, </w:t>
+      </w:r>
+      <w:r>
+        <w:rPr>
+          <w:lang w:val="en-GB"/>
+        </w:rPr>
+        <w:t>I start</w:t>
+      </w:r>
+      <w:r>
+        <w:rPr>
+          <w:lang w:val="en-GB"/>
+        </w:rPr>
+        <w:t>ed</w:t>
+      </w:r>
+      <w:r>
+        <w:rPr>
+          <w:lang w:val="en-GB"/>
+        </w:rPr>
+        <w:t xml:space="preserve"> with the 5 top features obtained previously, when training the RF and then compare the obtained results to what was generated previously. I will then either increase or decrease the number of features and verify how the quality of the model varies. Note, I only used the top 5 because as observed in the Variable Importance plot, the importance of the remaining ones is almost null.</w:t>
+      </w:r>
+      <w:r>
+        <w:rPr>
+          <w:lang w:val="en-GB"/>
+        </w:rPr>
+        <w:t xml:space="preserve">  Once again I used the </w:t>
+      </w:r>
+      <w:r>
+        <w:rPr>
+          <w:lang w:val="en-GB"/>
+        </w:rPr>
+        <w:t>RMSE</w:t>
+      </w:r>
+      <w:r>
+        <w:rPr>
+          <w:lang w:val="en-GB"/>
+        </w:rPr>
+        <w:t xml:space="preserve"> as the optimization metric.</w:t>
+      </w:r>
+    </w:p>
+    <w:p>
+      <w:pPr>
+        <w:jc w:val="both"/>
+        <w:rPr>
+          <w:lang w:val="en-GB"/>
+        </w:rPr>
+      </w:pPr>
+      <w:r>
+        <w:rPr>
+          <w:lang w:val="en-GB"/>
+        </w:rPr>
+        <w:t>After training I ran the model on the test dataset and obtained the following metric results for the model:</w:t>
+      </w:r>
+    </w:p>
+    <w:tbl>
+      <w:tblPr>
+        <w:tblStyle w:val="TableGrid"/>
+        <w:tblW w:w="0" w:type="auto"/>
+        <w:jc w:val="center"/>
+        <w:tblLook w:val="04A0" w:firstRow="1" w:lastRow="0" w:firstColumn="1" w:lastColumn="0" w:noHBand="0" w:noVBand="1"/>
+      </w:tblPr>
+      <w:tblGrid>
+        <w:gridCol w:w="1695"/>
+        <w:gridCol w:w="1695"/>
+        <w:gridCol w:w="1695"/>
+      </w:tblGrid>
+      <w:tr>
+        <w:trPr>
+          <w:jc w:val="center"/>
+        </w:trPr>
+        <w:tc>
+          <w:tcPr>
+            <w:tcW w:w="1695" w:type="dxa"/>
+          </w:tcPr>
+          <w:p>
+            <w:pPr>
+              <w:jc w:val="center"/>
+              <w:rPr>
+                <w:b/>
+                <w:lang w:val="en-GB"/>
+              </w:rPr>
+            </w:pPr>
+            <w:r>
+              <w:rPr>
+                <w:b/>
+                <w:lang w:val="en-GB"/>
+              </w:rPr>
+              <w:lastRenderedPageBreak/>
+              <w:t>RMSE</w:t>
+            </w:r>
+          </w:p>
+        </w:tc>
+        <w:tc>
+          <w:tcPr>
+            <w:tcW w:w="1695" w:type="dxa"/>
+          </w:tcPr>
+          <w:p>
+            <w:pPr>
+              <w:jc w:val="center"/>
+              <w:rPr>
+                <w:vertAlign w:val="superscript"/>
+                <w:lang w:val="en-GB"/>
+              </w:rPr>
+            </w:pPr>
+            <w:r>
+              <w:rPr>
+                <w:b/>
+                <w:lang w:val="en-GB"/>
+              </w:rPr>
+              <w:t>R</w:t>
+            </w:r>
+            <w:r>
+              <w:rPr>
+                <w:b/>
+                <w:vertAlign w:val="superscript"/>
+                <w:lang w:val="en-GB"/>
+              </w:rPr>
+              <w:t>2</w:t>
+            </w:r>
+          </w:p>
+        </w:tc>
+        <w:tc>
+          <w:tcPr>
+            <w:tcW w:w="1695" w:type="dxa"/>
+          </w:tcPr>
+          <w:p>
+            <w:pPr>
+              <w:jc w:val="center"/>
+              <w:rPr>
+                <w:b/>
+                <w:lang w:val="en-GB"/>
+              </w:rPr>
+            </w:pPr>
+            <w:r>
+              <w:rPr>
+                <w:b/>
+                <w:lang w:val="en-GB"/>
+              </w:rPr>
+              <w:t>MAE</w:t>
+            </w:r>
+          </w:p>
+        </w:tc>
+      </w:tr>
+      <w:tr>
+        <w:trPr>
+          <w:jc w:val="center"/>
+        </w:trPr>
+        <w:tc>
+          <w:tcPr>
+            <w:tcW w:w="1695" w:type="dxa"/>
+          </w:tcPr>
+          <w:p>
+            <w:pPr>
+              <w:jc w:val="center"/>
+              <w:rPr>
+                <w:lang w:val="en-GB"/>
+              </w:rPr>
+            </w:pPr>
+            <w:r>
+              <w:rPr>
+                <w:lang w:val="en-GB"/>
+              </w:rPr>
+              <w:t>34</w:t>
+            </w:r>
+            <w:r>
+              <w:rPr>
+                <w:lang w:val="en-GB"/>
+              </w:rPr>
+              <w:t>.65</w:t>
+            </w:r>
+          </w:p>
+        </w:tc>
+        <w:tc>
+          <w:tcPr>
+            <w:tcW w:w="1695" w:type="dxa"/>
+          </w:tcPr>
+          <w:p>
+            <w:pPr>
+              <w:jc w:val="center"/>
+              <w:rPr>
+                <w:lang w:val="en-GB"/>
+              </w:rPr>
+            </w:pPr>
+            <w:r>
+              <w:rPr>
+                <w:lang w:val="en-GB"/>
+              </w:rPr>
+              <w:t>0.99</w:t>
+            </w:r>
+          </w:p>
+        </w:tc>
+        <w:tc>
+          <w:tcPr>
+            <w:tcW w:w="1695" w:type="dxa"/>
+          </w:tcPr>
+          <w:p>
+            <w:pPr>
+              <w:jc w:val="center"/>
+              <w:rPr>
+                <w:lang w:val="en-GB"/>
+              </w:rPr>
+            </w:pPr>
+            <w:r>
+              <w:rPr>
+                <w:lang w:val="en-GB"/>
+              </w:rPr>
+              <w:t>23.1</w:t>
+            </w:r>
+          </w:p>
+        </w:tc>
+      </w:tr>
+    </w:tbl>
+    <w:p>
+      <w:pPr>
+        <w:jc w:val="both"/>
+      </w:pPr>
+    </w:p>
+    <w:p>
+      <w:pPr>
+        <w:jc w:val="both"/>
+        <w:rPr>
+          <w:lang w:val="en-GB"/>
+        </w:rPr>
+      </w:pPr>
+      <w:r>
+        <w:rPr>
+          <w:lang w:val="en-GB"/>
+        </w:rPr>
+        <w:t>For this model the overall relative importance of the used features is:</w:t>
+      </w:r>
+    </w:p>
+    <w:p>
+      <w:pPr>
+        <w:jc w:val="both"/>
+        <w:rPr>
+          <w:lang w:val="en-GB"/>
+        </w:rPr>
+      </w:pPr>
+      <w:r>
+        <w:rPr>
+          <w:noProof/>
+        </w:rPr>
+        <w:drawing>
+          <wp:inline distT="0" distB="0" distL="0" distR="0">
+            <wp:extent cx="5943600" cy="3666304"/>
+            <wp:effectExtent l="0" t="0" r="0" b="0"/>
+            <wp:docPr id="13" name="Picture 13" descr="C:\Users\s613116\Downloads\000019.png"/>
+            <wp:cNvGraphicFramePr>
+              <a:graphicFrameLocks xmlns:a="http://schemas.openxmlformats.org/drawingml/2006/main" noChangeAspect="1"/>
+            </wp:cNvGraphicFramePr>
+            <a:graphic xmlns:a="http://schemas.openxmlformats.org/drawingml/2006/main">
+              <a:graphicData uri="http://schemas.openxmlformats.org/drawingml/2006/picture">
+                <pic:pic xmlns:pic="http://schemas.openxmlformats.org/drawingml/2006/picture">
+                  <pic:nvPicPr>
+                    <pic:cNvPr id="0" name="Picture 6" descr="C:\Users\s613116\Downloads\000019.png"/>
+                    <pic:cNvPicPr>
+                      <a:picLocks noChangeAspect="1" noChangeArrowheads="1"/>
+                    </pic:cNvPicPr>
+                  </pic:nvPicPr>
+                  <pic:blipFill>
+                    <a:blip r:embed="rId14">
+                      <a:extLst>
+                        <a:ext uri="{28A0092B-C50C-407E-A947-70E740481C1C}">
+                          <a14:useLocalDpi xmlns:a14="http://schemas.microsoft.com/office/drawing/2010/main" val="0"/>
+                        </a:ext>
+                      </a:extLst>
+                    </a:blip>
+                    <a:srcRect/>
+                    <a:stretch>
+                      <a:fillRect/>
+                    </a:stretch>
+                  </pic:blipFill>
+                  <pic:spPr bwMode="auto">
+                    <a:xfrm>
+                      <a:off x="0" y="0"/>
+                      <a:ext cx="5943600" cy="3666304"/>
+                    </a:xfrm>
+                    <a:prstGeom prst="rect">
+                      <a:avLst/>
+                    </a:prstGeom>
+                    <a:noFill/>
+                    <a:ln>
+                      <a:noFill/>
+                    </a:ln>
+                  </pic:spPr>
+                </pic:pic>
+              </a:graphicData>
+            </a:graphic>
+          </wp:inline>
+        </w:drawing>
+      </w:r>
+    </w:p>
+    <w:p>
+      <w:pPr>
+        <w:keepNext/>
+        <w:jc w:val="both"/>
+      </w:pPr>
+      <w:r>
+        <w:rPr>
+          <w:noProof/>
+        </w:rPr>
+        <mc:AlternateContent>
+          <mc:Choice Requires="wps">
+            <w:drawing>
+              <wp:inline distT="0" distB="0" distL="0" distR="0">
+                <wp:extent cx="304800" cy="304800"/>
+                <wp:effectExtent l="0" t="0" r="0" b="0"/>
+                <wp:docPr id="9" name="Rectangle 9" descr="http://127.0.0.1:21632/chunk_output/A5AD37735BC2F80E/58F0248D/cuxkd6gave03l/000019.png"/>
+                <wp:cNvGraphicFramePr>
+                  <a:graphicFrameLocks xmlns:a="http://schemas.openxmlformats.org/drawingml/2006/main" noChangeAspect="1"/>
+                </wp:cNvGraphicFramePr>
+                <a:graphic xmlns:a="http://schemas.openxmlformats.org/drawingml/2006/main">
+                  <a:graphicData uri="http://schemas.microsoft.com/office/word/2010/wordprocessingShape">
+                    <wps:wsp>
+                      <wps:cNvSpPr>
+                        <a:spLocks noChangeAspect="1" noChangeArrowheads="1"/>
+                      </wps:cNvSpPr>
+                      <wps:spPr bwMode="auto">
+                        <a:xfrm>
+                          <a:off x="0" y="0"/>
+                          <a:ext cx="304800" cy="304800"/>
+                        </a:xfrm>
+                        <a:prstGeom prst="rect">
+                          <a:avLst/>
+                        </a:prstGeom>
+                        <a:noFill/>
+                        <a:ln>
+                          <a:noFill/>
+                        </a:ln>
+                        <a:extLst>
+                          <a:ext uri="{909E8E84-426E-40DD-AFC4-6F175D3DCCD1}">
+                            <a14:hiddenFill xmlns:a14="http://schemas.microsoft.com/office/drawing/2010/main">
+                              <a:solidFill>
+                                <a:srgbClr val="FFFFFF"/>
+                              </a:solidFill>
+                            </a14:hiddenFill>
+                          </a:ext>
+                          <a:ext uri="{91240B29-F687-4F45-9708-019B960494DF}">
+                            <a14:hiddenLine xmlns:a14="http://schemas.microsoft.com/office/drawing/2010/main" w="9525">
+                              <a:solidFill>
+                                <a:srgbClr val="000000"/>
+                              </a:solidFill>
+                              <a:miter lim="800000"/>
+                              <a:headEnd/>
+                              <a:tailEnd/>
+                            </a14:hiddenLine>
+                          </a:ext>
+                        </a:extLst>
+                      </wps:spPr>
+                      <wps:bodyPr rot="0" vert="horz" wrap="square" lIns="91440" tIns="45720" rIns="91440" bIns="45720" anchor="t" anchorCtr="0" upright="1">
+                        <a:noAutofit/>
+                      </wps:bodyPr>
+                    </wps:wsp>
+                  </a:graphicData>
+                </a:graphic>
+              </wp:inline>
+            </w:drawing>
+          </mc:Choice>
+          <mc:Fallback>
+            <w:pict>
+              <v:rect w14:anchorId="4570D86F" id="Rectangle 9" o:spid="_x0000_s1026" alt="http://127.0.0.1:21632/chunk_output/A5AD37735BC2F80E/58F0248D/cuxkd6gave03l/000019.png" style="width:24pt;height:24pt;visibility:visible;mso-wrap-style:square;mso-left-percent:-10001;mso-top-percent:-10001;mso-position-horizontal:absolute;mso-position-horizontal-relative:char;mso-position-vertical:absolute;mso-position-vertical-relative:line;mso-left-percent:-10001;mso-top-percent:-10001;v-text-anchor:top" o:gfxdata="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" filled="f" stroked="f">
+                <o:lock v:ext="edit" aspectratio="t"/>
+                <w10:anchorlock/>
+              </v:rect>
+            </w:pict>
+          </mc:Fallback>
+        </mc:AlternateContent>
+      </w:r>
+    </w:p>
+    <w:p>
+      <w:pPr>
+        <w:pStyle w:val="Caption"/>
+        <w:jc w:val="center"/>
+        <w:rPr>
+          <w:lang w:val="en-GB"/>
+        </w:rPr>
+      </w:pPr>
+      <w:r>
+        <w:t xml:space="preserve">Figure </w:t>
+      </w:r>
+      <w:r>
+        <w:t>8</w:t>
+      </w:r>
+      <w:r>
+        <w:t xml:space="preserve"> - </w:t>
+      </w:r>
+      <w:r>
+        <w:t>GB</w:t>
+      </w:r>
+      <w:r>
+        <w:t xml:space="preserve"> variable importance plot</w:t>
+      </w:r>
+    </w:p>
+    <w:p>
+      <w:pPr>
+        <w:jc w:val="both"/>
+      </w:pPr>
+      <w:r>
+        <w:t>I verified that as I reduce the number of features decreases, the quality of the model increases. It seems, this model is capturing the noise and overfitting likewise to the multilinear regression model. Therefore I will conclude that in order to develop a usable model more data would be required. This dataset seems to be complex and too small to take any conclusion.</w:t>
+      </w:r>
+    </w:p>
+    <w:p>
+      <w:pPr>
         <w:jc w:val="both"/>
       </w:pPr>
       <w:r>
         <w:t xml:space="preserve">Below I have represented </w:t>
       </w:r>
       <w:r>
-        <w:t>an histogram of the Volume in the original train dataset and in the final prediction in order to verify if the initial distribution is respected</w:t>
+        <w:t xml:space="preserve">an histogram of the Volume in </w:t>
+      </w:r>
+      <w:r>
+        <w:t>the original train dataset and of</w:t>
+      </w:r>
+      <w:r>
+        <w:t xml:space="preserve"> the final prediction</w:t>
+      </w:r>
+      <w:r>
+        <w:t>s generated with the RF from this second iteration</w:t>
+      </w:r>
+      <w:r>
+        <w:t xml:space="preserve"> in order to verify if the initial distribution is respected</w:t>
       </w:r>
       <w:r>
         <w:t>:</w:t>
@@ -2406,7 +2842,7 @@
                     </pic:cNvPicPr>
                   </pic:nvPicPr>
                   <pic:blipFill>
-                    <a:blip r:embed="rId14">
+                    <a:blip r:embed="rId15">
                       <a:extLst>
                         <a:ext uri="{28A0092B-C50C-407E-A947-70E740481C1C}">
                           <a14:useLocalDpi xmlns:a14="http://schemas.microsoft.com/office/drawing/2010/main" val="0"/>
@@ -2450,31 +2886,7 @@
         <w:rPr>
           <w:noProof/>
         </w:rPr>
-        <w:fldChar w:fldCharType="begin"/>
-      </w:r>
-      <w:r>
-        <w:rPr>
-          <w:noProof/>
-        </w:rPr>
-        <w:instrText xml:space="preserve"> SEQ Figure \* ARABIC </w:instrText>
-      </w:r>
-      <w:r>
-        <w:rPr>
-          <w:noProof/>
-        </w:rPr>
-        <w:fldChar w:fldCharType="separate"/>
-      </w:r>
-      <w:r>
-        <w:rPr>
-          <w:noProof/>
-        </w:rPr>
-        <w:t>6</w:t>
-      </w:r>
-      <w:r>
-        <w:rPr>
-          <w:noProof/>
-        </w:rPr>
-        <w:fldChar w:fldCharType="end"/>
+        <w:t>9</w:t>
       </w:r>
       <w:r>
         <w:t xml:space="preserve"> </w:t>
@@ -2512,10 +2924,18 @@
       <w:r>
         <w:t>.</w:t>
       </w:r>
-    </w:p>
-    <w:p>
-      <w:r>
-        <w:t>In order to do so, I have created 4 machine learning models to forecast the volume of sales in a set of different product types. After testing several models with reasonable performance I picked the best out of the 4 and came to the following conclusions</w:t>
+      <w:r>
+        <w:t xml:space="preserve"> This dataset is extremely short and complex therefore all conclusions should be taken lightly, a more in depth dataset is required to confidently conclude anything.</w:t>
+      </w:r>
+    </w:p>
+    <w:p>
+      <w:r>
+        <w:t>Anyhow</w:t>
+      </w:r>
+      <w:bookmarkStart w:id="0" w:name="_GoBack"/>
+      <w:bookmarkEnd w:id="0"/>
+      <w:r>
+        <w:t>, I have created 4 machine learning models to forecast the volume of sales in a set of different product types. After testing several models with reasonable performance I picked the best out of the 4 and came to the following conclusions</w:t>
       </w:r>
       <w:r>
         <w:t xml:space="preserve"> regarding the Volume of sales:</w:t>
@@ -3393,24 +3813,14 @@
       <w:r>
         <w:t xml:space="preserve">Table </w:t>
       </w:r>
-      <w:r>
-        <w:fldChar w:fldCharType="begin"/>
-      </w:r>
-      <w:r>
-        <w:instrText xml:space="preserve"> SEQ Table \* ARABIC </w:instrText>
-      </w:r>
-      <w:r>
-        <w:fldChar w:fldCharType="separate"/>
-      </w:r>
-      <w:r>
-        <w:rPr>
-          <w:noProof/>
-        </w:rPr>
-        <w:t>1</w:t>
-      </w:r>
-      <w:r>
-        <w:fldChar w:fldCharType="end"/>
-      </w:r>
+      <w:fldSimple w:instr=" SEQ Table \* ARABIC ">
+        <w:r>
+          <w:rPr>
+            <w:noProof/>
+          </w:rPr>
+          <w:t>1</w:t>
+        </w:r>
+      </w:fldSimple>
       <w:r>
         <w:t xml:space="preserve"> - </w:t>
       </w:r>
@@ -3426,7 +3836,13 @@
         <w:t>variables</w:t>
       </w:r>
       <w:r>
-        <w:t xml:space="preserve"> related to reviews are extremely important towards the future volume of sales. As can be seen below, the most high reviews a product has, the higher the sales volume was (fi</w:t>
+        <w:t xml:space="preserve"> related to reviews are extremely important towards the future volume of sales. As can be seen below, the </w:t>
+      </w:r>
+      <w:r>
+        <w:t xml:space="preserve">most </w:t>
+      </w:r>
+      <w:r>
+        <w:t>high reviews a product has, the higher the sales volume was (fi</w:t>
       </w:r>
       <w:r>
         <w:t>gure 9) and will be in the future (figure 10)</w:t>
@@ -3434,8 +3850,6 @@
       <w:r>
         <w:t>.</w:t>
       </w:r>
-      <w:bookmarkStart w:id="0" w:name="_GoBack"/>
-      <w:bookmarkEnd w:id="0"/>
     </w:p>
     <w:p>
       <w:pPr>
@@ -3465,7 +3879,7 @@
                     </pic:cNvPicPr>
                   </pic:nvPicPr>
                   <pic:blipFill>
-                    <a:blip r:embed="rId15">
+                    <a:blip r:embed="rId16">
                       <a:extLst>
                         <a:ext uri="{28A0092B-C50C-407E-A947-70E740481C1C}">
                           <a14:useLocalDpi xmlns:a14="http://schemas.microsoft.com/office/drawing/2010/main" val="0"/>
@@ -3503,7 +3917,7 @@
         <w:jc w:val="center"/>
       </w:pPr>
       <w:r>
-        <w:t>Figure 9</w:t>
+        <w:t>Figure 10</w:t>
       </w:r>
     </w:p>
     <w:p/>
@@ -3534,7 +3948,7 @@
                     </pic:cNvPicPr>
                   </pic:nvPicPr>
                   <pic:blipFill>
-                    <a:blip r:embed="rId16">
+                    <a:blip r:embed="rId17">
                       <a:extLst>
                         <a:ext uri="{28A0092B-C50C-407E-A947-70E740481C1C}">
                           <a14:useLocalDpi xmlns:a14="http://schemas.microsoft.com/office/drawing/2010/main" val="0"/>
@@ -3572,7 +3986,7 @@
         <w:jc w:val="center"/>
       </w:pPr>
       <w:r>
-        <w:t>Figure 10</w:t>
+        <w:t>Figure 11</w:t>
       </w:r>
     </w:p>
     <w:sectPr>

</xml_diff>